<commit_message>
se actualiza documentacion tecnica
</commit_message>
<xml_diff>
--- a/Documentos/CRM DE PPS Documentación Técnica.docx
+++ b/Documentos/CRM DE PPS Documentación Técnica.docx
@@ -16,12 +16,12 @@
           <wp:inline distB="114300" distT="114300" distL="114300" distR="114300">
             <wp:extent cx="5731200" cy="2146300"/>
             <wp:effectExtent b="0" l="0" r="0" t="0"/>
-            <wp:docPr id="2" name="image1.png"/>
+            <wp:docPr id="2" name="image2.png"/>
             <a:graphic>
               <a:graphicData uri="http://schemas.openxmlformats.org/drawingml/2006/picture">
                 <pic:pic>
                   <pic:nvPicPr>
-                    <pic:cNvPr id="0" name="image1.png"/>
+                    <pic:cNvPr id="0" name="image2.png"/>
                     <pic:cNvPicPr preferRelativeResize="0"/>
                   </pic:nvPicPr>
                   <pic:blipFill>
@@ -90,7 +90,7 @@
         <w:rPr>
           <w:rtl w:val="0"/>
         </w:rPr>
-        <w:t xml:space="preserve">Versión 1.0 (10/12/2025)</w:t>
+        <w:t xml:space="preserve">Versión 1.01 (Última modificación: 23/12/2025)</w:t>
       </w:r>
     </w:p>
     <w:p>
@@ -197,188 +197,6 @@
           <w:rtl w:val="0"/>
         </w:rPr>
         <w:t xml:space="preserve">Objetivos a cumplir del proyecto:</w:t>
-      </w:r>
-    </w:p>
-    <w:p>
-      <w:pPr>
-        <w:rPr/>
-      </w:pPr>
-      <w:r>
-        <w:rPr>
-          <w:rtl w:val="0"/>
-        </w:rPr>
-      </w:r>
-    </w:p>
-    <w:p>
-      <w:pPr>
-        <w:numPr>
-          <w:ilvl w:val="0"/>
-          <w:numId w:val="5"/>
-        </w:numPr>
-        <w:ind w:left="720" w:hanging="360"/>
-        <w:rPr>
-          <w:u w:val="none"/>
-        </w:rPr>
-      </w:pPr>
-      <w:r>
-        <w:rPr>
-          <w:rtl w:val="0"/>
-        </w:rPr>
-        <w:t xml:space="preserve">Sistema de login para los roles Operador y Supervisor.</w:t>
-      </w:r>
-    </w:p>
-    <w:p>
-      <w:pPr>
-        <w:ind w:left="720" w:firstLine="0"/>
-        <w:rPr/>
-      </w:pPr>
-      <w:r>
-        <w:rPr>
-          <w:rtl w:val="0"/>
-        </w:rPr>
-      </w:r>
-    </w:p>
-    <w:p>
-      <w:pPr>
-        <w:numPr>
-          <w:ilvl w:val="0"/>
-          <w:numId w:val="5"/>
-        </w:numPr>
-        <w:ind w:left="720" w:hanging="360"/>
-        <w:rPr>
-          <w:u w:val="none"/>
-        </w:rPr>
-      </w:pPr>
-      <w:r>
-        <w:rPr>
-          <w:rtl w:val="0"/>
-        </w:rPr>
-        <w:t xml:space="preserve">Módulo de gestión de promesas de pago (crear, visualizar, modificar, eliminar).</w:t>
-      </w:r>
-    </w:p>
-    <w:p>
-      <w:pPr>
-        <w:ind w:left="720" w:firstLine="0"/>
-        <w:rPr/>
-      </w:pPr>
-      <w:r>
-        <w:rPr>
-          <w:rtl w:val="0"/>
-        </w:rPr>
-      </w:r>
-    </w:p>
-    <w:p>
-      <w:pPr>
-        <w:numPr>
-          <w:ilvl w:val="0"/>
-          <w:numId w:val="5"/>
-        </w:numPr>
-        <w:ind w:left="720" w:hanging="360"/>
-        <w:rPr>
-          <w:u w:val="none"/>
-        </w:rPr>
-      </w:pPr>
-      <w:r>
-        <w:rPr>
-          <w:rtl w:val="0"/>
-        </w:rPr>
-        <w:t xml:space="preserve">Filtros avanzados para búsqueda de promesas específicas.</w:t>
-      </w:r>
-    </w:p>
-    <w:p>
-      <w:pPr>
-        <w:ind w:left="720" w:firstLine="0"/>
-        <w:rPr/>
-      </w:pPr>
-      <w:r>
-        <w:rPr>
-          <w:rtl w:val="0"/>
-        </w:rPr>
-      </w:r>
-    </w:p>
-    <w:p>
-      <w:pPr>
-        <w:numPr>
-          <w:ilvl w:val="0"/>
-          <w:numId w:val="5"/>
-        </w:numPr>
-        <w:ind w:left="720" w:hanging="360"/>
-        <w:rPr>
-          <w:u w:val="none"/>
-        </w:rPr>
-      </w:pPr>
-      <w:r>
-        <w:rPr>
-          <w:rtl w:val="0"/>
-        </w:rPr>
-        <w:t xml:space="preserve">Sección de estadísticas con información útil de la tabla</w:t>
-      </w:r>
-    </w:p>
-    <w:p>
-      <w:pPr>
-        <w:ind w:left="720" w:firstLine="0"/>
-        <w:rPr/>
-      </w:pPr>
-      <w:r>
-        <w:rPr>
-          <w:rtl w:val="0"/>
-        </w:rPr>
-      </w:r>
-    </w:p>
-    <w:p>
-      <w:pPr>
-        <w:numPr>
-          <w:ilvl w:val="0"/>
-          <w:numId w:val="5"/>
-        </w:numPr>
-        <w:ind w:left="720" w:hanging="360"/>
-        <w:rPr>
-          <w:u w:val="none"/>
-        </w:rPr>
-      </w:pPr>
-      <w:r>
-        <w:rPr>
-          <w:rtl w:val="0"/>
-        </w:rPr>
-        <w:t xml:space="preserve">descarga de tabla filtrada en formato excel.</w:t>
-      </w:r>
-    </w:p>
-    <w:p>
-      <w:pPr>
-        <w:pStyle w:val="Heading2"/>
-        <w:rPr>
-          <w:u w:val="single"/>
-        </w:rPr>
-      </w:pPr>
-      <w:bookmarkStart w:colFirst="0" w:colLast="0" w:name="_hznkmimwwljh" w:id="5"/>
-      <w:bookmarkEnd w:id="5"/>
-      <w:r>
-        <w:rPr>
-          <w:u w:val="single"/>
-          <w:rtl w:val="0"/>
-        </w:rPr>
-        <w:t xml:space="preserve">Funcionalidades principales</w:t>
-      </w:r>
-    </w:p>
-    <w:p>
-      <w:pPr>
-        <w:rPr/>
-      </w:pPr>
-      <w:r>
-        <w:rPr>
-          <w:rtl w:val="0"/>
-        </w:rPr>
-      </w:r>
-    </w:p>
-    <w:p>
-      <w:pPr>
-        <w:rPr/>
-      </w:pPr>
-      <w:r>
-        <w:rPr>
-          <w:rtl w:val="0"/>
-        </w:rPr>
-        <w:t xml:space="preserve">El Sitio web permite, consultar, agregar, modificar y eliminar promesas de pago dentro del sistema mediante 2 roles:</w:t>
       </w:r>
     </w:p>
     <w:p>
@@ -406,11 +224,12 @@
         <w:rPr>
           <w:rtl w:val="0"/>
         </w:rPr>
-        <w:t xml:space="preserve">El rol “operador” podrá crear, visualizar, modificar y eliminar únicamente sus propias promesas de pago.</w:t>
-      </w:r>
-    </w:p>
-    <w:p>
-      <w:pPr>
+        <w:t xml:space="preserve">Sistema de login para los roles Operador, Supervisor y Admin.</w:t>
+      </w:r>
+    </w:p>
+    <w:p>
+      <w:pPr>
+        <w:ind w:left="720" w:firstLine="0"/>
         <w:rPr/>
       </w:pPr>
       <w:r>
@@ -434,11 +253,260 @@
         <w:rPr>
           <w:rtl w:val="0"/>
         </w:rPr>
-        <w:t xml:space="preserve">El rol “supervisor” tendrá control total sobre las promesas de todos los operadores.</w:t>
-      </w:r>
-    </w:p>
-    <w:p>
-      <w:pPr>
+        <w:t xml:space="preserve">Módulo de gestión de promesas de pago (crear, visualizar, modificar, eliminar).</w:t>
+      </w:r>
+    </w:p>
+    <w:p>
+      <w:pPr>
+        <w:ind w:left="720" w:firstLine="0"/>
+        <w:rPr/>
+      </w:pPr>
+      <w:r>
+        <w:rPr>
+          <w:rtl w:val="0"/>
+        </w:rPr>
+      </w:r>
+    </w:p>
+    <w:p>
+      <w:pPr>
+        <w:numPr>
+          <w:ilvl w:val="0"/>
+          <w:numId w:val="6"/>
+        </w:numPr>
+        <w:ind w:left="720" w:hanging="360"/>
+        <w:rPr>
+          <w:u w:val="none"/>
+        </w:rPr>
+      </w:pPr>
+      <w:r>
+        <w:rPr>
+          <w:rtl w:val="0"/>
+        </w:rPr>
+        <w:t xml:space="preserve">Filtros avanzados para búsqueda de promesas específicas.</w:t>
+      </w:r>
+    </w:p>
+    <w:p>
+      <w:pPr>
+        <w:ind w:left="720" w:firstLine="0"/>
+        <w:rPr/>
+      </w:pPr>
+      <w:r>
+        <w:rPr>
+          <w:rtl w:val="0"/>
+        </w:rPr>
+      </w:r>
+    </w:p>
+    <w:p>
+      <w:pPr>
+        <w:numPr>
+          <w:ilvl w:val="0"/>
+          <w:numId w:val="6"/>
+        </w:numPr>
+        <w:ind w:left="720" w:hanging="360"/>
+        <w:rPr>
+          <w:u w:val="none"/>
+        </w:rPr>
+      </w:pPr>
+      <w:r>
+        <w:rPr>
+          <w:rtl w:val="0"/>
+        </w:rPr>
+        <w:t xml:space="preserve">Sección de estadísticas con información útil de la tabla</w:t>
+      </w:r>
+    </w:p>
+    <w:p>
+      <w:pPr>
+        <w:ind w:left="720" w:firstLine="0"/>
+        <w:rPr/>
+      </w:pPr>
+      <w:r>
+        <w:rPr>
+          <w:rtl w:val="0"/>
+        </w:rPr>
+      </w:r>
+    </w:p>
+    <w:p>
+      <w:pPr>
+        <w:numPr>
+          <w:ilvl w:val="0"/>
+          <w:numId w:val="6"/>
+        </w:numPr>
+        <w:ind w:left="720" w:hanging="360"/>
+        <w:rPr>
+          <w:u w:val="none"/>
+        </w:rPr>
+      </w:pPr>
+      <w:r>
+        <w:rPr>
+          <w:rtl w:val="0"/>
+        </w:rPr>
+        <w:t xml:space="preserve">descarga de tabla filtrada en formato excel.</w:t>
+      </w:r>
+    </w:p>
+    <w:p>
+      <w:pPr>
+        <w:rPr/>
+      </w:pPr>
+      <w:r>
+        <w:rPr>
+          <w:rtl w:val="0"/>
+        </w:rPr>
+      </w:r>
+    </w:p>
+    <w:p>
+      <w:pPr>
+        <w:numPr>
+          <w:ilvl w:val="0"/>
+          <w:numId w:val="6"/>
+        </w:numPr>
+        <w:ind w:left="720" w:hanging="360"/>
+        <w:rPr>
+          <w:u w:val="none"/>
+        </w:rPr>
+      </w:pPr>
+      <w:r>
+        <w:rPr>
+          <w:rtl w:val="0"/>
+        </w:rPr>
+        <w:t xml:space="preserve">Módulo de Gestión de usuarios para el rol administrador (crear, visualizar, modificar, eliminar).</w:t>
+      </w:r>
+    </w:p>
+    <w:p>
+      <w:pPr>
+        <w:pStyle w:val="Heading2"/>
+        <w:rPr>
+          <w:u w:val="single"/>
+        </w:rPr>
+      </w:pPr>
+      <w:bookmarkStart w:colFirst="0" w:colLast="0" w:name="_hznkmimwwljh" w:id="5"/>
+      <w:bookmarkEnd w:id="5"/>
+      <w:r>
+        <w:rPr>
+          <w:u w:val="single"/>
+          <w:rtl w:val="0"/>
+        </w:rPr>
+        <w:t xml:space="preserve">Funcionalidades principales</w:t>
+      </w:r>
+    </w:p>
+    <w:p>
+      <w:pPr>
+        <w:rPr/>
+      </w:pPr>
+      <w:r>
+        <w:rPr>
+          <w:rtl w:val="0"/>
+        </w:rPr>
+      </w:r>
+    </w:p>
+    <w:p>
+      <w:pPr>
+        <w:rPr/>
+      </w:pPr>
+      <w:r>
+        <w:rPr>
+          <w:rtl w:val="0"/>
+        </w:rPr>
+        <w:t xml:space="preserve">El Sitio web permite, consultar, agregar, modificar y eliminar promesas de pago dentro del sistema mediante 3 roles:</w:t>
+      </w:r>
+    </w:p>
+    <w:p>
+      <w:pPr>
+        <w:rPr/>
+      </w:pPr>
+      <w:r>
+        <w:rPr>
+          <w:rtl w:val="0"/>
+        </w:rPr>
+      </w:r>
+    </w:p>
+    <w:p>
+      <w:pPr>
+        <w:numPr>
+          <w:ilvl w:val="0"/>
+          <w:numId w:val="7"/>
+        </w:numPr>
+        <w:ind w:left="720" w:hanging="360"/>
+        <w:rPr>
+          <w:u w:val="none"/>
+        </w:rPr>
+      </w:pPr>
+      <w:r>
+        <w:rPr>
+          <w:rtl w:val="0"/>
+        </w:rPr>
+        <w:t xml:space="preserve">El rol “Operador” podrá crear, visualizar, modificar y eliminar únicamente sus propias promesas de pago.</w:t>
+      </w:r>
+    </w:p>
+    <w:p>
+      <w:pPr>
+        <w:rPr/>
+      </w:pPr>
+      <w:r>
+        <w:rPr>
+          <w:rtl w:val="0"/>
+        </w:rPr>
+      </w:r>
+    </w:p>
+    <w:p>
+      <w:pPr>
+        <w:numPr>
+          <w:ilvl w:val="0"/>
+          <w:numId w:val="7"/>
+        </w:numPr>
+        <w:ind w:left="720" w:hanging="360"/>
+        <w:rPr>
+          <w:u w:val="none"/>
+        </w:rPr>
+      </w:pPr>
+      <w:r>
+        <w:rPr>
+          <w:rtl w:val="0"/>
+        </w:rPr>
+        <w:t xml:space="preserve">El rol “Supervisor” tendrá control total sobre las promesas de todos los operadores.</w:t>
+      </w:r>
+    </w:p>
+    <w:p>
+      <w:pPr>
+        <w:rPr/>
+      </w:pPr>
+      <w:r>
+        <w:rPr>
+          <w:rtl w:val="0"/>
+        </w:rPr>
+      </w:r>
+    </w:p>
+    <w:p>
+      <w:pPr>
+        <w:numPr>
+          <w:ilvl w:val="0"/>
+          <w:numId w:val="7"/>
+        </w:numPr>
+        <w:ind w:left="720" w:hanging="360"/>
+        <w:rPr>
+          <w:u w:val="none"/>
+        </w:rPr>
+      </w:pPr>
+      <w:r>
+        <w:rPr>
+          <w:rtl w:val="0"/>
+        </w:rPr>
+        <w:t xml:space="preserve">El rol “Admin” además de contar con los privilegios del rol Supervisor, también dispone de una pantalla para gestionar los usuarios de la pagina.</w:t>
+      </w:r>
+    </w:p>
+    <w:p>
+      <w:pPr>
+        <w:ind w:left="0" w:firstLine="0"/>
+        <w:rPr/>
+      </w:pPr>
+      <w:r>
+        <w:rPr>
+          <w:rtl w:val="0"/>
+        </w:rPr>
+      </w:r>
+    </w:p>
+    <w:p>
+      <w:pPr>
+        <w:ind w:left="0" w:firstLine="0"/>
         <w:rPr/>
       </w:pPr>
       <w:r>
@@ -503,7 +571,7 @@
         <w:rPr>
           <w:rtl w:val="0"/>
         </w:rPr>
-        <w:t xml:space="preserve">El proyecto tiene una arquitectura monolítica y está organizado en capas.</w:t>
+        <w:t xml:space="preserve">El proyecto tiene una arquitectura monolítica separada en Frontend y Backend. El mismo también está dividido en capas.</w:t>
       </w:r>
     </w:p>
     <w:p>
@@ -696,27 +764,7 @@
         <w:rPr>
           <w:rtl w:val="0"/>
         </w:rPr>
-        <w:t xml:space="preserve">: Maven (Gestión de proyecto Java), Postman(Prueba de endpoints), JPA (ORM), Swagger (Documentación de API).</w:t>
-      </w:r>
-    </w:p>
-    <w:p>
-      <w:pPr>
-        <w:rPr/>
-      </w:pPr>
-      <w:r>
-        <w:rPr>
-          <w:rtl w:val="0"/>
-        </w:rPr>
-      </w:r>
-    </w:p>
-    <w:p>
-      <w:pPr>
-        <w:rPr/>
-      </w:pPr>
-      <w:r>
-        <w:rPr>
-          <w:rtl w:val="0"/>
-        </w:rPr>
+        <w:t xml:space="preserve">: Maven (Gestión de proyecto Java), Postman(Prueba de endpoints), JPA (ORM), Swagger (Documentación de API), Mockito y Junit (Test).</w:t>
       </w:r>
     </w:p>
     <w:p>
@@ -726,76 +774,793 @@
           <w:u w:val="single"/>
         </w:rPr>
       </w:pPr>
-      <w:bookmarkStart w:colFirst="0" w:colLast="0" w:name="_d7d6ysjmngia" w:id="8"/>
+      <w:bookmarkStart w:colFirst="0" w:colLast="0" w:name="_f3xu9czd1kyt" w:id="8"/>
       <w:bookmarkEnd w:id="8"/>
       <w:r>
         <w:rPr>
+          <w:rtl w:val="0"/>
+        </w:rPr>
+      </w:r>
+    </w:p>
+    <w:p>
+      <w:pPr>
+        <w:pStyle w:val="Heading2"/>
+        <w:rPr>
           <w:u w:val="single"/>
-          <w:rtl w:val="0"/>
-        </w:rPr>
-        <w:t xml:space="preserve">API</w:t>
-      </w:r>
-    </w:p>
-    <w:p>
-      <w:pPr>
-        <w:rPr/>
-      </w:pPr>
-      <w:r>
-        <w:rPr>
-          <w:rtl w:val="0"/>
-        </w:rPr>
-      </w:r>
-    </w:p>
-    <w:p>
-      <w:pPr>
-        <w:rPr/>
-      </w:pPr>
-      <w:r>
-        <w:rPr>
-          <w:rtl w:val="0"/>
-        </w:rPr>
-        <w:t xml:space="preserve">Para el diseño de la api, se utilizó la Arquitectura REST para su diseño y JSON para el intercambio de datos.</w:t>
-      </w:r>
-    </w:p>
-    <w:p>
-      <w:pPr>
-        <w:rPr/>
-      </w:pPr>
-      <w:r>
-        <w:rPr>
-          <w:rtl w:val="0"/>
-        </w:rPr>
-      </w:r>
-    </w:p>
-    <w:p>
-      <w:pPr>
-        <w:rPr/>
-      </w:pPr>
-      <w:r>
-        <w:rPr>
-          <w:rtl w:val="0"/>
-        </w:rPr>
-        <w:t xml:space="preserve">La Api y sus servicios fueron documentados en su totalidad en swagger, para tener acceso a la información, es necesario levantar el backend y acceder a la siguiente ruta:</w:t>
-      </w:r>
-    </w:p>
-    <w:p>
-      <w:pPr>
-        <w:rPr/>
-      </w:pPr>
-      <w:r>
-        <w:rPr>
-          <w:rtl w:val="0"/>
-        </w:rPr>
-      </w:r>
-    </w:p>
-    <w:p>
-      <w:pPr>
+        </w:rPr>
+      </w:pPr>
+      <w:bookmarkStart w:colFirst="0" w:colLast="0" w:name="_og0o4gvwsgp5" w:id="9"/>
+      <w:bookmarkEnd w:id="9"/>
+      <w:r>
+        <w:rPr>
+          <w:rtl w:val="0"/>
+        </w:rPr>
+      </w:r>
+    </w:p>
+    <w:p>
+      <w:pPr>
+        <w:pStyle w:val="Heading2"/>
+        <w:rPr>
+          <w:u w:val="single"/>
+        </w:rPr>
+      </w:pPr>
+      <w:bookmarkStart w:colFirst="0" w:colLast="0" w:name="_rdo5qgxubuto" w:id="10"/>
+      <w:bookmarkEnd w:id="10"/>
+      <w:r>
+        <w:rPr>
+          <w:rtl w:val="0"/>
+        </w:rPr>
+      </w:r>
+    </w:p>
+    <w:p>
+      <w:pPr>
+        <w:pStyle w:val="Heading2"/>
+        <w:rPr>
+          <w:u w:val="single"/>
+        </w:rPr>
+      </w:pPr>
+      <w:bookmarkStart w:colFirst="0" w:colLast="0" w:name="_81412w9r14k1" w:id="11"/>
+      <w:bookmarkEnd w:id="11"/>
+      <w:r>
+        <w:rPr>
+          <w:u w:val="single"/>
+          <w:rtl w:val="0"/>
+        </w:rPr>
+        <w:t xml:space="preserve">Ejecutar el proyecto:</w:t>
+      </w:r>
+    </w:p>
+    <w:p>
+      <w:pPr>
+        <w:rPr/>
+      </w:pPr>
+      <w:r>
+        <w:rPr>
+          <w:rtl w:val="0"/>
+        </w:rPr>
+      </w:r>
+    </w:p>
+    <w:p>
+      <w:pPr>
+        <w:rPr/>
+      </w:pPr>
+      <w:r>
+        <w:rPr>
+          <w:rtl w:val="0"/>
+        </w:rPr>
+        <w:t xml:space="preserve">Para ejecutar el proyecto es necesario contar con las siguientes tecnologías:</w:t>
+      </w:r>
+    </w:p>
+    <w:p>
+      <w:pPr>
+        <w:rPr/>
+      </w:pPr>
+      <w:r>
+        <w:rPr>
+          <w:rtl w:val="0"/>
+        </w:rPr>
+      </w:r>
+    </w:p>
+    <w:p>
+      <w:pPr>
+        <w:numPr>
+          <w:ilvl w:val="0"/>
+          <w:numId w:val="8"/>
+        </w:numPr>
+        <w:ind w:left="720" w:hanging="360"/>
+        <w:rPr>
+          <w:u w:val="none"/>
+        </w:rPr>
+      </w:pPr>
+      <w:r>
+        <w:rPr>
+          <w:rtl w:val="0"/>
+        </w:rPr>
+        <w:t xml:space="preserve">Java 17 o superior</w:t>
+      </w:r>
+    </w:p>
+    <w:p>
+      <w:pPr>
+        <w:numPr>
+          <w:ilvl w:val="0"/>
+          <w:numId w:val="8"/>
+        </w:numPr>
+        <w:ind w:left="720" w:hanging="360"/>
+        <w:rPr>
+          <w:u w:val="none"/>
+        </w:rPr>
+      </w:pPr>
+      <w:r>
+        <w:rPr>
+          <w:rtl w:val="0"/>
+        </w:rPr>
+        <w:t xml:space="preserve">MySQL 8 o superior</w:t>
+      </w:r>
+    </w:p>
+    <w:p>
+      <w:pPr>
+        <w:numPr>
+          <w:ilvl w:val="0"/>
+          <w:numId w:val="8"/>
+        </w:numPr>
+        <w:ind w:left="720" w:hanging="360"/>
+        <w:rPr>
+          <w:u w:val="none"/>
+        </w:rPr>
+      </w:pPr>
+      <w:r>
+        <w:rPr>
+          <w:rtl w:val="0"/>
+        </w:rPr>
+        <w:t xml:space="preserve">Apache Maven 3 o superior</w:t>
+      </w:r>
+    </w:p>
+    <w:p>
+      <w:pPr>
+        <w:numPr>
+          <w:ilvl w:val="0"/>
+          <w:numId w:val="8"/>
+        </w:numPr>
+        <w:ind w:left="720" w:hanging="360"/>
+        <w:rPr>
+          <w:u w:val="none"/>
+        </w:rPr>
+      </w:pPr>
+      <w:r>
+        <w:rPr>
+          <w:rtl w:val="0"/>
+        </w:rPr>
+        <w:t xml:space="preserve">Git</w:t>
+      </w:r>
+    </w:p>
+    <w:p>
+      <w:pPr>
+        <w:rPr/>
+      </w:pPr>
+      <w:r>
+        <w:rPr>
+          <w:rtl w:val="0"/>
+        </w:rPr>
+      </w:r>
+    </w:p>
+    <w:p>
+      <w:pPr>
+        <w:rPr/>
+      </w:pPr>
+      <w:r>
+        <w:rPr>
+          <w:rtl w:val="0"/>
+        </w:rPr>
+      </w:r>
+    </w:p>
+    <w:p>
+      <w:pPr>
+        <w:rPr/>
+      </w:pPr>
+      <w:r>
         <w:rPr>
           <w:b w:val="1"/>
           <w:bCs w:val="1"/>
-        </w:rPr>
-      </w:pPr>
+          <w:u w:val="single"/>
+          <w:rtl w:val="0"/>
+        </w:rPr>
+        <w:t xml:space="preserve">Descargar Proyecto:</w:t>
+      </w:r>
+      <w:r>
+        <w:rPr>
+          <w:rtl w:val="0"/>
+        </w:rPr>
+      </w:r>
+    </w:p>
+    <w:p>
+      <w:pPr>
+        <w:rPr/>
+      </w:pPr>
+      <w:r>
+        <w:rPr>
+          <w:rtl w:val="0"/>
+        </w:rPr>
+      </w:r>
+    </w:p>
+    <w:p>
+      <w:pPr>
+        <w:rPr/>
+      </w:pPr>
+      <w:r>
+        <w:rPr>
+          <w:rtl w:val="0"/>
+        </w:rPr>
+        <w:t xml:space="preserve">Para descargar el proyecto, diríjase a la carpeta en la cual desea guardarlo en Git y escriba el siguiente comando:</w:t>
+      </w:r>
+    </w:p>
+    <w:p>
+      <w:pPr>
+        <w:rPr/>
+      </w:pPr>
+      <w:r>
+        <w:rPr>
+          <w:rtl w:val="0"/>
+        </w:rPr>
+      </w:r>
+    </w:p>
+    <w:p>
+      <w:pPr>
+        <w:jc w:val="center"/>
+        <w:rPr>
+          <w:b w:val="1"/>
+          <w:bCs w:val="1"/>
+        </w:rPr>
+      </w:pPr>
+      <w:r>
+        <w:rPr>
+          <w:b w:val="1"/>
+          <w:bCs w:val="1"/>
+          <w:rtl w:val="0"/>
+        </w:rPr>
+        <w:t xml:space="preserve">git clone </w:t>
+      </w:r>
       <w:hyperlink r:id="rId7">
+        <w:r>
+          <w:rPr>
+            <w:b w:val="1"/>
+            <w:bCs w:val="1"/>
+            <w:color w:val="1155cc"/>
+            <w:u w:val="single"/>
+            <w:rtl w:val="0"/>
+          </w:rPr>
+          <w:t xml:space="preserve">https://github.com/SantiagoCernadas/GestorPromesasGedco.git</w:t>
+        </w:r>
+      </w:hyperlink>
+      <w:r>
+        <w:rPr>
+          <w:rtl w:val="0"/>
+        </w:rPr>
+      </w:r>
+    </w:p>
+    <w:p>
+      <w:pPr>
+        <w:jc w:val="left"/>
+        <w:rPr>
+          <w:b w:val="1"/>
+          <w:bCs w:val="1"/>
+        </w:rPr>
+      </w:pPr>
+      <w:r>
+        <w:rPr>
+          <w:rtl w:val="0"/>
+        </w:rPr>
+      </w:r>
+    </w:p>
+    <w:p>
+      <w:pPr>
+        <w:rPr/>
+      </w:pPr>
+      <w:r>
+        <w:rPr>
+          <w:rtl w:val="0"/>
+        </w:rPr>
+      </w:r>
+    </w:p>
+    <w:p>
+      <w:pPr>
+        <w:rPr>
+          <w:b w:val="1"/>
+          <w:bCs w:val="1"/>
+          <w:u w:val="single"/>
+        </w:rPr>
+      </w:pPr>
+      <w:r>
+        <w:rPr>
+          <w:b w:val="1"/>
+          <w:bCs w:val="1"/>
+          <w:u w:val="single"/>
+          <w:rtl w:val="0"/>
+        </w:rPr>
+        <w:t xml:space="preserve">Levantar Back:</w:t>
+      </w:r>
+    </w:p>
+    <w:p>
+      <w:pPr>
+        <w:rPr/>
+      </w:pPr>
+      <w:r>
+        <w:rPr>
+          <w:rtl w:val="0"/>
+        </w:rPr>
+      </w:r>
+    </w:p>
+    <w:p>
+      <w:pPr>
+        <w:rPr/>
+      </w:pPr>
+      <w:r>
+        <w:rPr>
+          <w:rtl w:val="0"/>
+        </w:rPr>
+        <w:t xml:space="preserve">El backend se levantará en el puerto 8080 por lo que es necesario tenerlo libre (Si desea, puede modificar el puerto desde application.properties y modificando la variable “server.port”)</w:t>
+      </w:r>
+    </w:p>
+    <w:p>
+      <w:pPr>
+        <w:rPr/>
+      </w:pPr>
+      <w:r>
+        <w:rPr>
+          <w:rtl w:val="0"/>
+        </w:rPr>
+      </w:r>
+    </w:p>
+    <w:p>
+      <w:pPr>
+        <w:rPr/>
+      </w:pPr>
+      <w:r>
+        <w:rPr>
+          <w:rtl w:val="0"/>
+        </w:rPr>
+        <w:t xml:space="preserve">En el IDE de su preferencia, es necesario declarar las siguientes variables de entorno para el backend:</w:t>
+      </w:r>
+    </w:p>
+    <w:p>
+      <w:pPr>
+        <w:rPr/>
+      </w:pPr>
+      <w:r>
+        <w:rPr>
+          <w:rtl w:val="0"/>
+        </w:rPr>
+      </w:r>
+    </w:p>
+    <w:p>
+      <w:pPr>
+        <w:numPr>
+          <w:ilvl w:val="0"/>
+          <w:numId w:val="3"/>
+        </w:numPr>
+        <w:ind w:left="720" w:hanging="360"/>
+        <w:rPr>
+          <w:u w:val="none"/>
+        </w:rPr>
+      </w:pPr>
+      <w:r>
+        <w:rPr>
+          <w:rtl w:val="0"/>
+        </w:rPr>
+        <w:t xml:space="preserve">DB_URL: Url de la base de datos. </w:t>
+      </w:r>
+    </w:p>
+    <w:p>
+      <w:pPr>
+        <w:ind w:left="720" w:firstLine="0"/>
+        <w:rPr/>
+      </w:pPr>
+      <w:r>
+        <w:rPr>
+          <w:rtl w:val="0"/>
+        </w:rPr>
+        <w:t xml:space="preserve">(Recomendación para prueba: jdbc:mysql://localhost:3306/{nombreBase})</w:t>
+      </w:r>
+    </w:p>
+    <w:p>
+      <w:pPr>
+        <w:ind w:left="0" w:firstLine="0"/>
+        <w:rPr/>
+      </w:pPr>
+      <w:r>
+        <w:rPr>
+          <w:rtl w:val="0"/>
+        </w:rPr>
+      </w:r>
+    </w:p>
+    <w:p>
+      <w:pPr>
+        <w:numPr>
+          <w:ilvl w:val="0"/>
+          <w:numId w:val="3"/>
+        </w:numPr>
+        <w:ind w:left="720" w:hanging="360"/>
+        <w:rPr>
+          <w:u w:val="none"/>
+        </w:rPr>
+      </w:pPr>
+      <w:r>
+        <w:rPr>
+          <w:rtl w:val="0"/>
+        </w:rPr>
+        <w:t xml:space="preserve">DB_NOMBRE_USUARIO: Nombre de usuario para iniciar sesión en la base de datos. </w:t>
+      </w:r>
+    </w:p>
+    <w:p>
+      <w:pPr>
+        <w:ind w:left="720" w:firstLine="0"/>
+        <w:rPr/>
+      </w:pPr>
+      <w:r>
+        <w:rPr>
+          <w:rtl w:val="0"/>
+        </w:rPr>
+        <w:t xml:space="preserve">(Recomendación para prueba: root)</w:t>
+      </w:r>
+    </w:p>
+    <w:p>
+      <w:pPr>
+        <w:ind w:left="0" w:firstLine="0"/>
+        <w:rPr/>
+      </w:pPr>
+      <w:r>
+        <w:rPr>
+          <w:rtl w:val="0"/>
+        </w:rPr>
+      </w:r>
+    </w:p>
+    <w:p>
+      <w:pPr>
+        <w:numPr>
+          <w:ilvl w:val="0"/>
+          <w:numId w:val="3"/>
+        </w:numPr>
+        <w:ind w:left="720" w:hanging="360"/>
+        <w:rPr>
+          <w:u w:val="none"/>
+        </w:rPr>
+      </w:pPr>
+      <w:r>
+        <w:rPr>
+          <w:rtl w:val="0"/>
+        </w:rPr>
+        <w:t xml:space="preserve">DB_CONTRASENIA: contraseña del usuario para iniciar sesión en base de datos.</w:t>
+      </w:r>
+    </w:p>
+    <w:p>
+      <w:pPr>
+        <w:ind w:left="720" w:firstLine="0"/>
+        <w:rPr/>
+      </w:pPr>
+      <w:r>
+        <w:rPr>
+          <w:rtl w:val="0"/>
+        </w:rPr>
+        <w:t xml:space="preserve">(Recomendación para prueba: root)</w:t>
+      </w:r>
+    </w:p>
+    <w:p>
+      <w:pPr>
+        <w:ind w:left="720" w:firstLine="0"/>
+        <w:rPr/>
+      </w:pPr>
+      <w:r>
+        <w:rPr>
+          <w:rtl w:val="0"/>
+        </w:rPr>
+      </w:r>
+    </w:p>
+    <w:p>
+      <w:pPr>
+        <w:numPr>
+          <w:ilvl w:val="0"/>
+          <w:numId w:val="3"/>
+        </w:numPr>
+        <w:ind w:left="720" w:hanging="360"/>
+        <w:rPr>
+          <w:u w:val="none"/>
+        </w:rPr>
+      </w:pPr>
+      <w:r>
+        <w:rPr>
+          <w:rtl w:val="0"/>
+        </w:rPr>
+        <w:t xml:space="preserve">JWT_SECRET: clave secreta para generar token de sesión en JWT.</w:t>
+      </w:r>
+    </w:p>
+    <w:p>
+      <w:pPr>
+        <w:rPr/>
+      </w:pPr>
+      <w:r>
+        <w:rPr>
+          <w:rtl w:val="0"/>
+        </w:rPr>
+        <w:tab/>
+        <w:t xml:space="preserve">(Recomendación: se puede generar desde el </w:t>
+      </w:r>
+      <w:hyperlink r:id="rId8">
+        <w:r>
+          <w:rPr>
+            <w:color w:val="1155cc"/>
+            <w:u w:val="single"/>
+            <w:rtl w:val="0"/>
+          </w:rPr>
+          <w:t xml:space="preserve">siguiente link</w:t>
+        </w:r>
+      </w:hyperlink>
+      <w:r>
+        <w:rPr>
+          <w:rtl w:val="0"/>
+        </w:rPr>
+        <w:t xml:space="preserve"> la longitud debe ser de        256 bits o superior</w:t>
+      </w:r>
+      <w:r>
+        <w:rPr>
+          <w:rtl w:val="0"/>
+        </w:rPr>
+        <w:t xml:space="preserve">)</w:t>
+      </w:r>
+    </w:p>
+    <w:p>
+      <w:pPr>
+        <w:rPr/>
+      </w:pPr>
+      <w:r>
+        <w:rPr>
+          <w:rtl w:val="0"/>
+        </w:rPr>
+      </w:r>
+    </w:p>
+    <w:p>
+      <w:pPr>
+        <w:numPr>
+          <w:ilvl w:val="0"/>
+          <w:numId w:val="10"/>
+        </w:numPr>
+        <w:ind w:left="720" w:hanging="360"/>
+        <w:rPr>
+          <w:u w:val="none"/>
+        </w:rPr>
+      </w:pPr>
+      <w:r>
+        <w:rPr>
+          <w:rtl w:val="0"/>
+        </w:rPr>
+        <w:t xml:space="preserve">JWT_TIEMPO_EXP: tiempo de duración en milisegundos del token generado.</w:t>
+      </w:r>
+    </w:p>
+    <w:p>
+      <w:pPr>
+        <w:ind w:left="720" w:firstLine="0"/>
+        <w:rPr/>
+      </w:pPr>
+      <w:r>
+        <w:rPr>
+          <w:rtl w:val="0"/>
+        </w:rPr>
+        <w:t xml:space="preserve">(Recomendación: mínimo 360000 milisegundos que es equivalente a 1 hora)</w:t>
+      </w:r>
+    </w:p>
+    <w:p>
+      <w:pPr>
+        <w:rPr/>
+      </w:pPr>
+      <w:r>
+        <w:rPr>
+          <w:rtl w:val="0"/>
+        </w:rPr>
+      </w:r>
+    </w:p>
+    <w:p>
+      <w:pPr>
+        <w:rPr/>
+      </w:pPr>
+      <w:r>
+        <w:rPr>
+          <w:rtl w:val="0"/>
+        </w:rPr>
+        <w:t xml:space="preserve">una vez declarada las variables de entorno, diríjase a la consola de su IDE y escriba el siguiente comando:</w:t>
+      </w:r>
+    </w:p>
+    <w:p>
+      <w:pPr>
+        <w:rPr/>
+      </w:pPr>
+      <w:r>
+        <w:rPr>
+          <w:rtl w:val="0"/>
+        </w:rPr>
+      </w:r>
+    </w:p>
+    <w:p>
+      <w:pPr>
+        <w:jc w:val="center"/>
+        <w:rPr>
+          <w:b w:val="1"/>
+          <w:bCs w:val="1"/>
+        </w:rPr>
+      </w:pPr>
+      <w:r>
+        <w:rPr>
+          <w:b w:val="1"/>
+          <w:bCs w:val="1"/>
+          <w:rtl w:val="0"/>
+        </w:rPr>
+        <w:t xml:space="preserve">mvnw spring-boot:run</w:t>
+      </w:r>
+    </w:p>
+    <w:p>
+      <w:pPr>
+        <w:jc w:val="center"/>
+        <w:rPr>
+          <w:b w:val="1"/>
+          <w:bCs w:val="1"/>
+        </w:rPr>
+      </w:pPr>
+      <w:r>
+        <w:rPr>
+          <w:rtl w:val="0"/>
+        </w:rPr>
+      </w:r>
+    </w:p>
+    <w:p>
+      <w:pPr>
+        <w:rPr>
+          <w:b w:val="1"/>
+          <w:bCs w:val="1"/>
+        </w:rPr>
+      </w:pPr>
+      <w:r>
+        <w:rPr>
+          <w:rtl w:val="0"/>
+        </w:rPr>
+      </w:r>
+    </w:p>
+    <w:p>
+      <w:pPr>
+        <w:rPr>
+          <w:b w:val="1"/>
+          <w:bCs w:val="1"/>
+          <w:u w:val="single"/>
+        </w:rPr>
+      </w:pPr>
+      <w:r>
+        <w:rPr>
+          <w:b w:val="1"/>
+          <w:bCs w:val="1"/>
+          <w:u w:val="single"/>
+          <w:rtl w:val="0"/>
+        </w:rPr>
+        <w:t xml:space="preserve">Levantar Front:</w:t>
+      </w:r>
+    </w:p>
+    <w:p>
+      <w:pPr>
+        <w:rPr>
+          <w:b w:val="1"/>
+          <w:bCs w:val="1"/>
+          <w:u w:val="single"/>
+        </w:rPr>
+      </w:pPr>
+      <w:r>
+        <w:rPr>
+          <w:rtl w:val="0"/>
+        </w:rPr>
+      </w:r>
+    </w:p>
+    <w:p>
+      <w:pPr>
+        <w:rPr/>
+      </w:pPr>
+      <w:r>
+        <w:rPr>
+          <w:rtl w:val="0"/>
+        </w:rPr>
+        <w:t xml:space="preserve">Para iniciar el front, diríjase a la carpeta “Frontend” del proyecto y abra el archivo “index.html” con su navegador web de preferencia.</w:t>
+      </w:r>
+    </w:p>
+    <w:p>
+      <w:pPr>
+        <w:rPr/>
+      </w:pPr>
+      <w:r>
+        <w:rPr>
+          <w:rtl w:val="0"/>
+        </w:rPr>
+      </w:r>
+    </w:p>
+    <w:p>
+      <w:pPr>
+        <w:rPr/>
+      </w:pPr>
+      <w:r>
+        <w:rPr>
+          <w:rtl w:val="0"/>
+        </w:rPr>
+      </w:r>
+    </w:p>
+    <w:p>
+      <w:pPr>
+        <w:pStyle w:val="Heading2"/>
+        <w:rPr>
+          <w:u w:val="single"/>
+        </w:rPr>
+      </w:pPr>
+      <w:bookmarkStart w:colFirst="0" w:colLast="0" w:name="_d7d6ysjmngia" w:id="12"/>
+      <w:bookmarkEnd w:id="12"/>
+      <w:r>
+        <w:rPr>
+          <w:u w:val="single"/>
+          <w:rtl w:val="0"/>
+        </w:rPr>
+        <w:t xml:space="preserve">API</w:t>
+      </w:r>
+    </w:p>
+    <w:p>
+      <w:pPr>
+        <w:rPr/>
+      </w:pPr>
+      <w:r>
+        <w:rPr>
+          <w:rtl w:val="0"/>
+        </w:rPr>
+      </w:r>
+    </w:p>
+    <w:p>
+      <w:pPr>
+        <w:rPr/>
+      </w:pPr>
+      <w:r>
+        <w:rPr>
+          <w:rtl w:val="0"/>
+        </w:rPr>
+        <w:t xml:space="preserve">Para el diseño de la api, se utilizó la Arquitectura REST para su diseño y JSON para el intercambio de datos.</w:t>
+      </w:r>
+    </w:p>
+    <w:p>
+      <w:pPr>
+        <w:rPr/>
+      </w:pPr>
+      <w:r>
+        <w:rPr>
+          <w:rtl w:val="0"/>
+        </w:rPr>
+      </w:r>
+    </w:p>
+    <w:p>
+      <w:pPr>
+        <w:rPr/>
+      </w:pPr>
+      <w:r>
+        <w:rPr>
+          <w:rtl w:val="0"/>
+        </w:rPr>
+        <w:t xml:space="preserve">La Api y sus servicios fueron documentados en su totalidad en swagger, para tener acceso a la información, es necesario levantar el backend y acceder a la siguiente ruta:</w:t>
+      </w:r>
+    </w:p>
+    <w:p>
+      <w:pPr>
+        <w:rPr/>
+      </w:pPr>
+      <w:r>
+        <w:rPr>
+          <w:rtl w:val="0"/>
+        </w:rPr>
+      </w:r>
+    </w:p>
+    <w:p>
+      <w:pPr>
+        <w:jc w:val="center"/>
+        <w:rPr>
+          <w:b w:val="1"/>
+          <w:bCs w:val="1"/>
+        </w:rPr>
+      </w:pPr>
+      <w:hyperlink r:id="rId9">
         <w:r>
           <w:rPr>
             <w:b w:val="1"/>
@@ -833,8 +1598,8 @@
           <w:u w:val="single"/>
         </w:rPr>
       </w:pPr>
-      <w:bookmarkStart w:colFirst="0" w:colLast="0" w:name="_gx5qajc39u5b" w:id="9"/>
-      <w:bookmarkEnd w:id="9"/>
+      <w:bookmarkStart w:colFirst="0" w:colLast="0" w:name="_gx5qajc39u5b" w:id="13"/>
+      <w:bookmarkEnd w:id="13"/>
       <w:r>
         <w:rPr>
           <w:u w:val="single"/>
@@ -857,7 +1622,7 @@
       <w:pPr>
         <w:numPr>
           <w:ilvl w:val="0"/>
-          <w:numId w:val="4"/>
+          <w:numId w:val="5"/>
         </w:numPr>
         <w:ind w:left="720" w:hanging="360"/>
         <w:rPr>
@@ -896,16 +1661,16 @@
           <wp:inline distB="114300" distT="114300" distL="114300" distR="114300">
             <wp:extent cx="5731200" cy="1816100"/>
             <wp:effectExtent b="0" l="0" r="0" t="0"/>
-            <wp:docPr id="1" name="image2.png"/>
+            <wp:docPr id="1" name="image1.png"/>
             <a:graphic>
               <a:graphicData uri="http://schemas.openxmlformats.org/drawingml/2006/picture">
                 <pic:pic>
                   <pic:nvPicPr>
-                    <pic:cNvPr id="0" name="image2.png"/>
+                    <pic:cNvPr id="0" name="image1.png"/>
                     <pic:cNvPicPr preferRelativeResize="0"/>
                   </pic:nvPicPr>
                   <pic:blipFill>
-                    <a:blip r:embed="rId8"/>
+                    <a:blip r:embed="rId10"/>
                     <a:srcRect b="0" l="0" r="0" t="0"/>
                     <a:stretch>
                       <a:fillRect/>
@@ -1018,7 +1783,7 @@
       <w:pPr>
         <w:numPr>
           <w:ilvl w:val="0"/>
-          <w:numId w:val="7"/>
+          <w:numId w:val="9"/>
         </w:numPr>
         <w:ind w:left="720" w:hanging="360"/>
         <w:rPr>
@@ -4724,8 +5489,8 @@
           <w:u w:val="single"/>
         </w:rPr>
       </w:pPr>
-      <w:bookmarkStart w:colFirst="0" w:colLast="0" w:name="_f94niaho2mgn" w:id="10"/>
-      <w:bookmarkEnd w:id="10"/>
+      <w:bookmarkStart w:colFirst="0" w:colLast="0" w:name="_f94niaho2mgn" w:id="14"/>
+      <w:bookmarkEnd w:id="14"/>
       <w:r>
         <w:rPr>
           <w:u w:val="single"/>
@@ -4743,7 +5508,7 @@
       <w:pPr>
         <w:numPr>
           <w:ilvl w:val="0"/>
-          <w:numId w:val="3"/>
+          <w:numId w:val="4"/>
         </w:numPr>
         <w:ind w:left="720" w:hanging="360"/>
         <w:rPr>
@@ -4769,7 +5534,7 @@
       <w:pPr>
         <w:numPr>
           <w:ilvl w:val="0"/>
-          <w:numId w:val="3"/>
+          <w:numId w:val="4"/>
         </w:numPr>
         <w:ind w:left="720" w:hanging="360"/>
         <w:rPr>
@@ -4795,7 +5560,7 @@
       <w:pPr>
         <w:numPr>
           <w:ilvl w:val="0"/>
-          <w:numId w:val="3"/>
+          <w:numId w:val="4"/>
         </w:numPr>
         <w:ind w:left="720" w:hanging="360"/>
         <w:rPr>
@@ -4823,7 +5588,7 @@
       </w:r>
     </w:p>
     <w:sectPr>
-      <w:headerReference r:id="rId9" w:type="default"/>
+      <w:headerReference r:id="rId11" w:type="default"/>
       <w:pgSz w:h="16834" w:w="11909" w:orient="portrait"/>
       <w:pgMar w:bottom="1440" w:top="1440" w:left="1440" w:right="1440" w:header="720" w:footer="720"/>
       <w:pgNumType w:start="1"/>
@@ -5510,6 +6275,336 @@
     </w:lvl>
   </w:abstractNum>
   <w:abstractNum w:abstractNumId="7">
+    <w:lvl w:ilvl="0">
+      <w:start w:val="1"/>
+      <w:numFmt w:val="bullet"/>
+      <w:lvlText w:val="●"/>
+      <w:lvlJc w:val="left"/>
+      <w:pPr>
+        <w:ind w:left="720" w:hanging="360"/>
+      </w:pPr>
+      <w:rPr>
+        <w:u w:val="none"/>
+      </w:rPr>
+    </w:lvl>
+    <w:lvl w:ilvl="1">
+      <w:start w:val="1"/>
+      <w:numFmt w:val="bullet"/>
+      <w:lvlText w:val="○"/>
+      <w:lvlJc w:val="left"/>
+      <w:pPr>
+        <w:ind w:left="1440" w:hanging="360"/>
+      </w:pPr>
+      <w:rPr>
+        <w:u w:val="none"/>
+      </w:rPr>
+    </w:lvl>
+    <w:lvl w:ilvl="2">
+      <w:start w:val="1"/>
+      <w:numFmt w:val="bullet"/>
+      <w:lvlText w:val="■"/>
+      <w:lvlJc w:val="left"/>
+      <w:pPr>
+        <w:ind w:left="2160" w:hanging="360"/>
+      </w:pPr>
+      <w:rPr>
+        <w:u w:val="none"/>
+      </w:rPr>
+    </w:lvl>
+    <w:lvl w:ilvl="3">
+      <w:start w:val="1"/>
+      <w:numFmt w:val="bullet"/>
+      <w:lvlText w:val="●"/>
+      <w:lvlJc w:val="left"/>
+      <w:pPr>
+        <w:ind w:left="2880" w:hanging="360"/>
+      </w:pPr>
+      <w:rPr>
+        <w:u w:val="none"/>
+      </w:rPr>
+    </w:lvl>
+    <w:lvl w:ilvl="4">
+      <w:start w:val="1"/>
+      <w:numFmt w:val="bullet"/>
+      <w:lvlText w:val="○"/>
+      <w:lvlJc w:val="left"/>
+      <w:pPr>
+        <w:ind w:left="3600" w:hanging="360"/>
+      </w:pPr>
+      <w:rPr>
+        <w:u w:val="none"/>
+      </w:rPr>
+    </w:lvl>
+    <w:lvl w:ilvl="5">
+      <w:start w:val="1"/>
+      <w:numFmt w:val="bullet"/>
+      <w:lvlText w:val="■"/>
+      <w:lvlJc w:val="left"/>
+      <w:pPr>
+        <w:ind w:left="4320" w:hanging="360"/>
+      </w:pPr>
+      <w:rPr>
+        <w:u w:val="none"/>
+      </w:rPr>
+    </w:lvl>
+    <w:lvl w:ilvl="6">
+      <w:start w:val="1"/>
+      <w:numFmt w:val="bullet"/>
+      <w:lvlText w:val="●"/>
+      <w:lvlJc w:val="left"/>
+      <w:pPr>
+        <w:ind w:left="5040" w:hanging="360"/>
+      </w:pPr>
+      <w:rPr>
+        <w:u w:val="none"/>
+      </w:rPr>
+    </w:lvl>
+    <w:lvl w:ilvl="7">
+      <w:start w:val="1"/>
+      <w:numFmt w:val="bullet"/>
+      <w:lvlText w:val="○"/>
+      <w:lvlJc w:val="left"/>
+      <w:pPr>
+        <w:ind w:left="5760" w:hanging="360"/>
+      </w:pPr>
+      <w:rPr>
+        <w:u w:val="none"/>
+      </w:rPr>
+    </w:lvl>
+    <w:lvl w:ilvl="8">
+      <w:start w:val="1"/>
+      <w:numFmt w:val="bullet"/>
+      <w:lvlText w:val="■"/>
+      <w:lvlJc w:val="left"/>
+      <w:pPr>
+        <w:ind w:left="6480" w:hanging="360"/>
+      </w:pPr>
+      <w:rPr>
+        <w:u w:val="none"/>
+      </w:rPr>
+    </w:lvl>
+  </w:abstractNum>
+  <w:abstractNum w:abstractNumId="8">
+    <w:lvl w:ilvl="0">
+      <w:start w:val="1"/>
+      <w:numFmt w:val="bullet"/>
+      <w:lvlText w:val="●"/>
+      <w:lvlJc w:val="left"/>
+      <w:pPr>
+        <w:ind w:left="720" w:hanging="360"/>
+      </w:pPr>
+      <w:rPr>
+        <w:u w:val="none"/>
+      </w:rPr>
+    </w:lvl>
+    <w:lvl w:ilvl="1">
+      <w:start w:val="1"/>
+      <w:numFmt w:val="bullet"/>
+      <w:lvlText w:val="○"/>
+      <w:lvlJc w:val="left"/>
+      <w:pPr>
+        <w:ind w:left="1440" w:hanging="360"/>
+      </w:pPr>
+      <w:rPr>
+        <w:u w:val="none"/>
+      </w:rPr>
+    </w:lvl>
+    <w:lvl w:ilvl="2">
+      <w:start w:val="1"/>
+      <w:numFmt w:val="bullet"/>
+      <w:lvlText w:val="■"/>
+      <w:lvlJc w:val="left"/>
+      <w:pPr>
+        <w:ind w:left="2160" w:hanging="360"/>
+      </w:pPr>
+      <w:rPr>
+        <w:u w:val="none"/>
+      </w:rPr>
+    </w:lvl>
+    <w:lvl w:ilvl="3">
+      <w:start w:val="1"/>
+      <w:numFmt w:val="bullet"/>
+      <w:lvlText w:val="●"/>
+      <w:lvlJc w:val="left"/>
+      <w:pPr>
+        <w:ind w:left="2880" w:hanging="360"/>
+      </w:pPr>
+      <w:rPr>
+        <w:u w:val="none"/>
+      </w:rPr>
+    </w:lvl>
+    <w:lvl w:ilvl="4">
+      <w:start w:val="1"/>
+      <w:numFmt w:val="bullet"/>
+      <w:lvlText w:val="○"/>
+      <w:lvlJc w:val="left"/>
+      <w:pPr>
+        <w:ind w:left="3600" w:hanging="360"/>
+      </w:pPr>
+      <w:rPr>
+        <w:u w:val="none"/>
+      </w:rPr>
+    </w:lvl>
+    <w:lvl w:ilvl="5">
+      <w:start w:val="1"/>
+      <w:numFmt w:val="bullet"/>
+      <w:lvlText w:val="■"/>
+      <w:lvlJc w:val="left"/>
+      <w:pPr>
+        <w:ind w:left="4320" w:hanging="360"/>
+      </w:pPr>
+      <w:rPr>
+        <w:u w:val="none"/>
+      </w:rPr>
+    </w:lvl>
+    <w:lvl w:ilvl="6">
+      <w:start w:val="1"/>
+      <w:numFmt w:val="bullet"/>
+      <w:lvlText w:val="●"/>
+      <w:lvlJc w:val="left"/>
+      <w:pPr>
+        <w:ind w:left="5040" w:hanging="360"/>
+      </w:pPr>
+      <w:rPr>
+        <w:u w:val="none"/>
+      </w:rPr>
+    </w:lvl>
+    <w:lvl w:ilvl="7">
+      <w:start w:val="1"/>
+      <w:numFmt w:val="bullet"/>
+      <w:lvlText w:val="○"/>
+      <w:lvlJc w:val="left"/>
+      <w:pPr>
+        <w:ind w:left="5760" w:hanging="360"/>
+      </w:pPr>
+      <w:rPr>
+        <w:u w:val="none"/>
+      </w:rPr>
+    </w:lvl>
+    <w:lvl w:ilvl="8">
+      <w:start w:val="1"/>
+      <w:numFmt w:val="bullet"/>
+      <w:lvlText w:val="■"/>
+      <w:lvlJc w:val="left"/>
+      <w:pPr>
+        <w:ind w:left="6480" w:hanging="360"/>
+      </w:pPr>
+      <w:rPr>
+        <w:u w:val="none"/>
+      </w:rPr>
+    </w:lvl>
+  </w:abstractNum>
+  <w:abstractNum w:abstractNumId="9">
+    <w:lvl w:ilvl="0">
+      <w:start w:val="1"/>
+      <w:numFmt w:val="bullet"/>
+      <w:lvlText w:val="●"/>
+      <w:lvlJc w:val="left"/>
+      <w:pPr>
+        <w:ind w:left="720" w:hanging="360"/>
+      </w:pPr>
+      <w:rPr>
+        <w:u w:val="none"/>
+      </w:rPr>
+    </w:lvl>
+    <w:lvl w:ilvl="1">
+      <w:start w:val="1"/>
+      <w:numFmt w:val="bullet"/>
+      <w:lvlText w:val="○"/>
+      <w:lvlJc w:val="left"/>
+      <w:pPr>
+        <w:ind w:left="1440" w:hanging="360"/>
+      </w:pPr>
+      <w:rPr>
+        <w:u w:val="none"/>
+      </w:rPr>
+    </w:lvl>
+    <w:lvl w:ilvl="2">
+      <w:start w:val="1"/>
+      <w:numFmt w:val="bullet"/>
+      <w:lvlText w:val="■"/>
+      <w:lvlJc w:val="left"/>
+      <w:pPr>
+        <w:ind w:left="2160" w:hanging="360"/>
+      </w:pPr>
+      <w:rPr>
+        <w:u w:val="none"/>
+      </w:rPr>
+    </w:lvl>
+    <w:lvl w:ilvl="3">
+      <w:start w:val="1"/>
+      <w:numFmt w:val="bullet"/>
+      <w:lvlText w:val="●"/>
+      <w:lvlJc w:val="left"/>
+      <w:pPr>
+        <w:ind w:left="2880" w:hanging="360"/>
+      </w:pPr>
+      <w:rPr>
+        <w:u w:val="none"/>
+      </w:rPr>
+    </w:lvl>
+    <w:lvl w:ilvl="4">
+      <w:start w:val="1"/>
+      <w:numFmt w:val="bullet"/>
+      <w:lvlText w:val="○"/>
+      <w:lvlJc w:val="left"/>
+      <w:pPr>
+        <w:ind w:left="3600" w:hanging="360"/>
+      </w:pPr>
+      <w:rPr>
+        <w:u w:val="none"/>
+      </w:rPr>
+    </w:lvl>
+    <w:lvl w:ilvl="5">
+      <w:start w:val="1"/>
+      <w:numFmt w:val="bullet"/>
+      <w:lvlText w:val="■"/>
+      <w:lvlJc w:val="left"/>
+      <w:pPr>
+        <w:ind w:left="4320" w:hanging="360"/>
+      </w:pPr>
+      <w:rPr>
+        <w:u w:val="none"/>
+      </w:rPr>
+    </w:lvl>
+    <w:lvl w:ilvl="6">
+      <w:start w:val="1"/>
+      <w:numFmt w:val="bullet"/>
+      <w:lvlText w:val="●"/>
+      <w:lvlJc w:val="left"/>
+      <w:pPr>
+        <w:ind w:left="5040" w:hanging="360"/>
+      </w:pPr>
+      <w:rPr>
+        <w:u w:val="none"/>
+      </w:rPr>
+    </w:lvl>
+    <w:lvl w:ilvl="7">
+      <w:start w:val="1"/>
+      <w:numFmt w:val="bullet"/>
+      <w:lvlText w:val="○"/>
+      <w:lvlJc w:val="left"/>
+      <w:pPr>
+        <w:ind w:left="5760" w:hanging="360"/>
+      </w:pPr>
+      <w:rPr>
+        <w:u w:val="none"/>
+      </w:rPr>
+    </w:lvl>
+    <w:lvl w:ilvl="8">
+      <w:start w:val="1"/>
+      <w:numFmt w:val="bullet"/>
+      <w:lvlText w:val="■"/>
+      <w:lvlJc w:val="left"/>
+      <w:pPr>
+        <w:ind w:left="6480" w:hanging="360"/>
+      </w:pPr>
+      <w:rPr>
+        <w:u w:val="none"/>
+      </w:rPr>
+    </w:lvl>
+  </w:abstractNum>
+  <w:abstractNum w:abstractNumId="10">
     <w:lvl w:ilvl="0">
       <w:start w:val="1"/>
       <w:numFmt w:val="bullet"/>
@@ -5639,6 +6734,15 @@
   </w:num>
   <w:num w:numId="7">
     <w:abstractNumId w:val="7"/>
+  </w:num>
+  <w:num w:numId="8">
+    <w:abstractNumId w:val="8"/>
+  </w:num>
+  <w:num w:numId="9">
+    <w:abstractNumId w:val="9"/>
+  </w:num>
+  <w:num w:numId="10">
+    <w:abstractNumId w:val="10"/>
   </w:num>
 </w:numbering>
 </file>

</xml_diff>